<commit_message>
Personal- und Risikomanagement überarbeitet
</commit_message>
<xml_diff>
--- a/Dokumentation/Personalmanagement.docx
+++ b/Dokumentation/Personalmanagement.docx
@@ -70,15 +70,7 @@
     </w:p>
     <w:p>
       <w:r>
-        <w:t xml:space="preserve">Alle Teammitglieder müssen Erfahrung mit </w:t>
-      </w:r>
-      <w:proofErr w:type="spellStart"/>
-      <w:r>
-        <w:t>Git</w:t>
-      </w:r>
-      <w:proofErr w:type="spellEnd"/>
-      <w:r>
-        <w:t xml:space="preserve"> und ein grundlegendes Verständnis der anderen Fachbereiche haben. </w:t>
+        <w:t xml:space="preserve">Alle Teammitglieder müssen Erfahrung mit Git und ein grundlegendes Verständnis der anderen Fachbereiche haben. </w:t>
       </w:r>
     </w:p>
     <w:p>
@@ -127,13 +119,8 @@
         </w:numPr>
       </w:pPr>
       <w:r>
-        <w:t>Daily-</w:t>
-      </w:r>
-      <w:proofErr w:type="spellStart"/>
-      <w:r>
-        <w:t>Scrum</w:t>
-      </w:r>
-      <w:proofErr w:type="spellEnd"/>
+        <w:t>Daily-Scrum</w:t>
+      </w:r>
     </w:p>
     <w:p>
       <w:pPr>
@@ -143,22 +130,13 @@
           <w:numId w:val="13"/>
         </w:numPr>
       </w:pPr>
-      <w:proofErr w:type="spellStart"/>
-      <w:r>
-        <w:t>Scrum</w:t>
-      </w:r>
-      <w:proofErr w:type="spellEnd"/>
-      <w:r>
-        <w:t>-Board</w:t>
+      <w:r>
+        <w:t>Scrum-Board</w:t>
       </w:r>
     </w:p>
     <w:p>
       <w:pPr>
-        <w:pStyle w:val="Listenabsatz"/>
-        <w:numPr>
-          <w:ilvl w:val="0"/>
-          <w:numId w:val="13"/>
-        </w:numPr>
+        <w:pStyle w:val="berschrift1"/>
       </w:pPr>
       <w:proofErr w:type="spellStart"/>
       <w:r>
@@ -180,6 +158,8 @@
       <w:r>
         <w:t>messages</w:t>
       </w:r>
+      <w:bookmarkStart w:id="0" w:name="_GoBack"/>
+      <w:bookmarkEnd w:id="0"/>
       <w:proofErr w:type="spellEnd"/>
     </w:p>
     <w:p>
@@ -201,95 +181,22 @@
     </w:p>
     <w:p>
       <w:r>
-        <w:t xml:space="preserve">Änderungen werden nur unter Absprache mit dem Kunden vorgenommen und müssen dokumentiert werden. Jedes einzelne Teammitglied hat ein Vetorecht. Für Änderungen ist lediglich eine vorherige Absprache mit dem Kunden von </w:t>
-      </w:r>
-      <w:r>
-        <w:t>Nöten</w:t>
-      </w:r>
-      <w:r>
-        <w:t xml:space="preserve">, </w:t>
-      </w:r>
-      <w:r>
-        <w:t>im Nachhinein</w:t>
-      </w:r>
-      <w:r>
-        <w:t xml:space="preserve"> muss es aber im Team angesprochen werden, um die </w:t>
-      </w:r>
-      <w:r>
-        <w:t>Möglichkeit</w:t>
-      </w:r>
-      <w:r>
-        <w:t xml:space="preserve"> für ein Veto einzuräumen</w:t>
+        <w:t>Änderungen werden nur unter Absprache mit dem Kunden vorgenommen und müssen dokumentiert werden. Jedes einzelne Teammitglied hat ein Vetorecht. Für Änderungen ist lediglich eine vorherige Absprache mit dem Kunden von Nöten, im Nachhinein muss es aber im Team angesprochen werden, um die Möglichkeit für ein Veto einzuräumen</w:t>
       </w:r>
       <w:r>
         <w:t>.</w:t>
       </w:r>
       <w:r>
         <w:t xml:space="preserve"> </w:t>
-      </w:r>
-    </w:p>
-    <w:p>
-      <w:pPr>
-        <w:pStyle w:val="berschrift1"/>
-      </w:pPr>
-      <w:r>
-        <w:t>Personalverwaltung</w:t>
-      </w:r>
-    </w:p>
-    <w:p>
-      <w:pPr>
-        <w:pStyle w:val="berschrift2"/>
-      </w:pPr>
-      <w:r>
-        <w:t>Personalwirtschaftskontrolle</w:t>
-      </w:r>
-    </w:p>
-    <w:p>
-      <w:r>
-        <w:t xml:space="preserve">Aufgaben werden vom </w:t>
-      </w:r>
-      <w:proofErr w:type="spellStart"/>
-      <w:r>
-        <w:t>Scrum</w:t>
-      </w:r>
-      <w:proofErr w:type="spellEnd"/>
-      <w:r>
-        <w:t xml:space="preserve">-Master verteilt, durch Daily </w:t>
-      </w:r>
-      <w:proofErr w:type="spellStart"/>
-      <w:r>
-        <w:t>Scrums</w:t>
-      </w:r>
-      <w:proofErr w:type="spellEnd"/>
-      <w:r>
-        <w:t xml:space="preserve"> werden Soll und ist Zustände besprochen.</w:t>
-      </w:r>
-    </w:p>
-    <w:p>
-      <w:pPr>
-        <w:pStyle w:val="berschrift2"/>
-      </w:pPr>
-      <w:r>
-        <w:t>Personalcontrolling</w:t>
-      </w:r>
-    </w:p>
-    <w:p>
-      <w:r>
-        <w:t>Arbeitszeiten: Innerhalb von IT Blöcken, Backlog muss in Freizeit nachgearbeitet werden.</w:t>
-      </w:r>
-    </w:p>
-    <w:p>
-      <w:r>
-        <w:t>Personalproduktivität: Burn down Chart</w:t>
       </w:r>
     </w:p>
     <w:p/>
     <w:p>
       <w:pPr>
-        <w:pStyle w:val="berschrift2"/>
-      </w:pPr>
-      <w:r>
-        <w:t>Personalorganisation</w:t>
+        <w:pStyle w:val="berschrift1"/>
+      </w:pPr>
+      <w:r>
+        <w:t>Personalverwaltung</w:t>
       </w:r>
     </w:p>
     <w:p>
@@ -297,21 +204,57 @@
         <w:pStyle w:val="berschrift2"/>
       </w:pPr>
       <w:r>
-        <w:t>Personalpolitik</w:t>
+        <w:t>Personalwirtschaftskontrolle</w:t>
       </w:r>
     </w:p>
     <w:p>
       <w:r>
+        <w:t xml:space="preserve">Aufgaben werden vom Scrum-Master verteilt, durch Daily </w:t>
+      </w:r>
+      <w:proofErr w:type="spellStart"/>
+      <w:r>
+        <w:t>Scrums</w:t>
+      </w:r>
+      <w:proofErr w:type="spellEnd"/>
+      <w:r>
+        <w:t xml:space="preserve"> werden Soll und ist Zustände besprochen.</w:t>
+      </w:r>
+    </w:p>
+    <w:p>
+      <w:pPr>
+        <w:pStyle w:val="berschrift2"/>
+      </w:pPr>
+      <w:r>
+        <w:t>Personalcontrolling</w:t>
+      </w:r>
+    </w:p>
+    <w:p>
+      <w:r>
+        <w:t>Arbeitszeiten: Innerhalb von IT Blöcken, Backlog muss in Freizeit nachgearbeitet werden.</w:t>
+      </w:r>
+      <w:r>
+        <w:t xml:space="preserve"> </w:t>
+      </w:r>
+      <w:r>
+        <w:t>Personalproduktivität: Burn down Chart</w:t>
+      </w:r>
+    </w:p>
+    <w:p>
+      <w:pPr>
+        <w:pStyle w:val="berschrift2"/>
+      </w:pPr>
+      <w:r>
+        <w:t>Personalpolitik</w:t>
+      </w:r>
+    </w:p>
+    <w:p>
+      <w:r>
         <w:t xml:space="preserve">Teammitglieder sind gleichberechtigt im Gespräch mit dem Kunden und bei Uneinigkeiten im Team hat der Teamleiter, nach versuch von Konsensfindung, das letzte Wort. </w:t>
       </w:r>
     </w:p>
     <w:sectPr>
-      <w:headerReference w:type="even" r:id="rId10"/>
-      <w:headerReference w:type="default" r:id="rId11"/>
-      <w:footerReference w:type="even" r:id="rId12"/>
-      <w:footerReference w:type="default" r:id="rId13"/>
-      <w:headerReference w:type="first" r:id="rId14"/>
-      <w:footerReference w:type="first" r:id="rId15"/>
+      <w:headerReference w:type="default" r:id="rId10"/>
+      <w:footerReference w:type="default" r:id="rId11"/>
       <w:pgSz w:w="11906" w:h="16838"/>
       <w:pgMar w:top="851" w:right="1274" w:bottom="1134" w:left="1418" w:header="708" w:footer="708" w:gutter="0"/>
       <w:cols w:space="708"/>
@@ -347,16 +290,6 @@
 </file>
 
 <file path=word/footer1.xml><?xml version="1.0" encoding="utf-8"?>
-<w:ftr xmlns:wpc="http://schemas.microsoft.com/office/word/2010/wordprocessingCanvas" xmlns:cx="http://schemas.microsoft.com/office/drawing/2014/chartex" xmlns:cx1="http://schemas.microsoft.com/office/drawing/2015/9/8/chartex" xmlns:cx2="http://schemas.microsoft.com/office/drawing/2015/10/21/chartex" xmlns:cx3="http://schemas.microsoft.com/office/drawing/2016/5/9/chartex" xmlns:cx4="http://schemas.microsoft.com/office/drawing/2016/5/10/chartex" xmlns:cx5="http://schemas.microsoft.com/office/drawing/2016/5/11/chartex" xmlns:cx6="http://schemas.microsoft.com/office/drawing/2016/5/12/chartex" xmlns:cx7="http://schemas.microsoft.com/office/drawing/2016/5/13/chartex" xmlns:cx8="http://schemas.microsoft.com/office/drawing/2016/5/14/chartex" xmlns:mc="http://schemas.openxmlformats.org/markup-compatibility/2006" xmlns:aink="http://schemas.microsoft.com/office/drawing/2016/ink" xmlns:am3d="http://schemas.microsoft.com/office/drawing/2017/model3d" xmlns:o="urn:schemas-microsoft-com:office:office" xmlns:r="http://schemas.openxmlformats.org/officeDocument/2006/relationships" xmlns:m="http://schemas.openxmlformats.org/officeDocument/2006/math" xmlns:v="urn:schemas-microsoft-com:vml" xmlns:wp14="http://schemas.microsoft.com/office/word/2010/wordprocessingDrawing" xmlns:wp="http://schemas.openxmlformats.org/drawingml/2006/wordprocessingDrawing" xmlns:w10="urn:schemas-microsoft-com:office:word" xmlns:w="http://schemas.openxmlformats.org/wordprocessingml/2006/main" xmlns:w14="http://schemas.microsoft.com/office/word/2010/wordml" xmlns:w15="http://schemas.microsoft.com/office/word/2012/wordml" xmlns:w16cid="http://schemas.microsoft.com/office/word/2016/wordml/cid" xmlns:w16se="http://schemas.microsoft.com/office/word/2015/wordml/symex" xmlns:wpg="http://schemas.microsoft.com/office/word/2010/wordprocessingGroup" xmlns:wpi="http://schemas.microsoft.com/office/word/2010/wordprocessingInk" xmlns:wne="http://schemas.microsoft.com/office/word/2006/wordml" xmlns:wps="http://schemas.microsoft.com/office/word/2010/wordprocessingShape" mc:Ignorable="w14 w15 w16se w16cid wp14">
-  <w:p>
-    <w:pPr>
-      <w:pStyle w:val="Fuzeile"/>
-    </w:pPr>
-  </w:p>
-</w:ftr>
-</file>
-
-<file path=word/footer2.xml><?xml version="1.0" encoding="utf-8"?>
 <w:ftr xmlns:wpc="http://schemas.microsoft.com/office/word/2010/wordprocessingCanvas" xmlns:cx="http://schemas.microsoft.com/office/drawing/2014/chartex" xmlns:cx1="http://schemas.microsoft.com/office/drawing/2015/9/8/chartex" xmlns:cx2="http://schemas.microsoft.com/office/drawing/2015/10/21/chartex" xmlns:cx3="http://schemas.microsoft.com/office/drawing/2016/5/9/chartex" xmlns:cx4="http://schemas.microsoft.com/office/drawing/2016/5/10/chartex" xmlns:cx5="http://schemas.microsoft.com/office/drawing/2016/5/11/chartex" xmlns:cx6="http://schemas.microsoft.com/office/drawing/2016/5/12/chartex" xmlns:cx7="http://schemas.microsoft.com/office/drawing/2016/5/13/chartex" xmlns:cx8="http://schemas.microsoft.com/office/drawing/2016/5/14/chartex" xmlns:mc="http://schemas.openxmlformats.org/markup-compatibility/2006" xmlns:aink="http://schemas.microsoft.com/office/drawing/2016/ink" xmlns:am3d="http://schemas.microsoft.com/office/drawing/2017/model3d" xmlns:o="urn:schemas-microsoft-com:office:office" xmlns:r="http://schemas.openxmlformats.org/officeDocument/2006/relationships" xmlns:m="http://schemas.openxmlformats.org/officeDocument/2006/math" xmlns:v="urn:schemas-microsoft-com:vml" xmlns:wp14="http://schemas.microsoft.com/office/word/2010/wordprocessingDrawing" xmlns:wp="http://schemas.openxmlformats.org/drawingml/2006/wordprocessingDrawing" xmlns:w10="urn:schemas-microsoft-com:office:word" xmlns:w="http://schemas.openxmlformats.org/wordprocessingml/2006/main" xmlns:w14="http://schemas.microsoft.com/office/word/2010/wordml" xmlns:w15="http://schemas.microsoft.com/office/word/2012/wordml" xmlns:w16cid="http://schemas.microsoft.com/office/word/2016/wordml/cid" xmlns:w16se="http://schemas.microsoft.com/office/word/2015/wordml/symex" xmlns:wpg="http://schemas.microsoft.com/office/word/2010/wordprocessingGroup" xmlns:wpi="http://schemas.microsoft.com/office/word/2010/wordprocessingInk" xmlns:wne="http://schemas.microsoft.com/office/word/2006/wordml" xmlns:wps="http://schemas.microsoft.com/office/word/2010/wordprocessingShape" mc:Ignorable="w14 w15 w16se w16cid wp14">
   <w:p>
     <w:pPr>
@@ -584,16 +517,6 @@
 </w:ftr>
 </file>
 
-<file path=word/footer3.xml><?xml version="1.0" encoding="utf-8"?>
-<w:ftr xmlns:wpc="http://schemas.microsoft.com/office/word/2010/wordprocessingCanvas" xmlns:cx="http://schemas.microsoft.com/office/drawing/2014/chartex" xmlns:cx1="http://schemas.microsoft.com/office/drawing/2015/9/8/chartex" xmlns:cx2="http://schemas.microsoft.com/office/drawing/2015/10/21/chartex" xmlns:cx3="http://schemas.microsoft.com/office/drawing/2016/5/9/chartex" xmlns:cx4="http://schemas.microsoft.com/office/drawing/2016/5/10/chartex" xmlns:cx5="http://schemas.microsoft.com/office/drawing/2016/5/11/chartex" xmlns:cx6="http://schemas.microsoft.com/office/drawing/2016/5/12/chartex" xmlns:cx7="http://schemas.microsoft.com/office/drawing/2016/5/13/chartex" xmlns:cx8="http://schemas.microsoft.com/office/drawing/2016/5/14/chartex" xmlns:mc="http://schemas.openxmlformats.org/markup-compatibility/2006" xmlns:aink="http://schemas.microsoft.com/office/drawing/2016/ink" xmlns:am3d="http://schemas.microsoft.com/office/drawing/2017/model3d" xmlns:o="urn:schemas-microsoft-com:office:office" xmlns:r="http://schemas.openxmlformats.org/officeDocument/2006/relationships" xmlns:m="http://schemas.openxmlformats.org/officeDocument/2006/math" xmlns:v="urn:schemas-microsoft-com:vml" xmlns:wp14="http://schemas.microsoft.com/office/word/2010/wordprocessingDrawing" xmlns:wp="http://schemas.openxmlformats.org/drawingml/2006/wordprocessingDrawing" xmlns:w10="urn:schemas-microsoft-com:office:word" xmlns:w="http://schemas.openxmlformats.org/wordprocessingml/2006/main" xmlns:w14="http://schemas.microsoft.com/office/word/2010/wordml" xmlns:w15="http://schemas.microsoft.com/office/word/2012/wordml" xmlns:w16cid="http://schemas.microsoft.com/office/word/2016/wordml/cid" xmlns:w16se="http://schemas.microsoft.com/office/word/2015/wordml/symex" xmlns:wpg="http://schemas.microsoft.com/office/word/2010/wordprocessingGroup" xmlns:wpi="http://schemas.microsoft.com/office/word/2010/wordprocessingInk" xmlns:wne="http://schemas.microsoft.com/office/word/2006/wordml" xmlns:wps="http://schemas.microsoft.com/office/word/2010/wordprocessingShape" mc:Ignorable="w14 w15 w16se w16cid wp14">
-  <w:p>
-    <w:pPr>
-      <w:pStyle w:val="Fuzeile"/>
-    </w:pPr>
-  </w:p>
-</w:ftr>
-</file>
-
 <file path=word/footnotes.xml><?xml version="1.0" encoding="utf-8"?>
 <w:footnotes xmlns:wpc="http://schemas.microsoft.com/office/word/2010/wordprocessingCanvas" xmlns:cx="http://schemas.microsoft.com/office/drawing/2014/chartex" xmlns:cx1="http://schemas.microsoft.com/office/drawing/2015/9/8/chartex" xmlns:cx2="http://schemas.microsoft.com/office/drawing/2015/10/21/chartex" xmlns:cx3="http://schemas.microsoft.com/office/drawing/2016/5/9/chartex" xmlns:cx4="http://schemas.microsoft.com/office/drawing/2016/5/10/chartex" xmlns:cx5="http://schemas.microsoft.com/office/drawing/2016/5/11/chartex" xmlns:cx6="http://schemas.microsoft.com/office/drawing/2016/5/12/chartex" xmlns:cx7="http://schemas.microsoft.com/office/drawing/2016/5/13/chartex" xmlns:cx8="http://schemas.microsoft.com/office/drawing/2016/5/14/chartex" xmlns:mc="http://schemas.openxmlformats.org/markup-compatibility/2006" xmlns:aink="http://schemas.microsoft.com/office/drawing/2016/ink" xmlns:am3d="http://schemas.microsoft.com/office/drawing/2017/model3d" xmlns:o="urn:schemas-microsoft-com:office:office" xmlns:r="http://schemas.openxmlformats.org/officeDocument/2006/relationships" xmlns:m="http://schemas.openxmlformats.org/officeDocument/2006/math" xmlns:v="urn:schemas-microsoft-com:vml" xmlns:wp14="http://schemas.microsoft.com/office/word/2010/wordprocessingDrawing" xmlns:wp="http://schemas.openxmlformats.org/drawingml/2006/wordprocessingDrawing" xmlns:w10="urn:schemas-microsoft-com:office:word" xmlns:w="http://schemas.openxmlformats.org/wordprocessingml/2006/main" xmlns:w14="http://schemas.microsoft.com/office/word/2010/wordml" xmlns:w15="http://schemas.microsoft.com/office/word/2012/wordml" xmlns:w16cid="http://schemas.microsoft.com/office/word/2016/wordml/cid" xmlns:w16se="http://schemas.microsoft.com/office/word/2015/wordml/symex" xmlns:wpg="http://schemas.microsoft.com/office/word/2010/wordprocessingGroup" xmlns:wpi="http://schemas.microsoft.com/office/word/2010/wordprocessingInk" xmlns:wne="http://schemas.microsoft.com/office/word/2006/wordml" xmlns:wps="http://schemas.microsoft.com/office/word/2010/wordprocessingShape" mc:Ignorable="w14 w15 w16se w16cid wp14">
   <w:footnote w:type="separator" w:id="-1">
@@ -620,16 +543,6 @@
 </file>
 
 <file path=word/header1.xml><?xml version="1.0" encoding="utf-8"?>
-<w:hdr xmlns:wpc="http://schemas.microsoft.com/office/word/2010/wordprocessingCanvas" xmlns:cx="http://schemas.microsoft.com/office/drawing/2014/chartex" xmlns:cx1="http://schemas.microsoft.com/office/drawing/2015/9/8/chartex" xmlns:cx2="http://schemas.microsoft.com/office/drawing/2015/10/21/chartex" xmlns:cx3="http://schemas.microsoft.com/office/drawing/2016/5/9/chartex" xmlns:cx4="http://schemas.microsoft.com/office/drawing/2016/5/10/chartex" xmlns:cx5="http://schemas.microsoft.com/office/drawing/2016/5/11/chartex" xmlns:cx6="http://schemas.microsoft.com/office/drawing/2016/5/12/chartex" xmlns:cx7="http://schemas.microsoft.com/office/drawing/2016/5/13/chartex" xmlns:cx8="http://schemas.microsoft.com/office/drawing/2016/5/14/chartex" xmlns:mc="http://schemas.openxmlformats.org/markup-compatibility/2006" xmlns:aink="http://schemas.microsoft.com/office/drawing/2016/ink" xmlns:am3d="http://schemas.microsoft.com/office/drawing/2017/model3d" xmlns:o="urn:schemas-microsoft-com:office:office" xmlns:r="http://schemas.openxmlformats.org/officeDocument/2006/relationships" xmlns:m="http://schemas.openxmlformats.org/officeDocument/2006/math" xmlns:v="urn:schemas-microsoft-com:vml" xmlns:wp14="http://schemas.microsoft.com/office/word/2010/wordprocessingDrawing" xmlns:wp="http://schemas.openxmlformats.org/drawingml/2006/wordprocessingDrawing" xmlns:w10="urn:schemas-microsoft-com:office:word" xmlns:w="http://schemas.openxmlformats.org/wordprocessingml/2006/main" xmlns:w14="http://schemas.microsoft.com/office/word/2010/wordml" xmlns:w15="http://schemas.microsoft.com/office/word/2012/wordml" xmlns:w16cid="http://schemas.microsoft.com/office/word/2016/wordml/cid" xmlns:w16se="http://schemas.microsoft.com/office/word/2015/wordml/symex" xmlns:wpg="http://schemas.microsoft.com/office/word/2010/wordprocessingGroup" xmlns:wpi="http://schemas.microsoft.com/office/word/2010/wordprocessingInk" xmlns:wne="http://schemas.microsoft.com/office/word/2006/wordml" xmlns:wps="http://schemas.microsoft.com/office/word/2010/wordprocessingShape" mc:Ignorable="w14 w15 w16se w16cid wp14">
-  <w:p>
-    <w:pPr>
-      <w:pStyle w:val="Kopfzeile"/>
-    </w:pPr>
-  </w:p>
-</w:hdr>
-</file>
-
-<file path=word/header2.xml><?xml version="1.0" encoding="utf-8"?>
 <w:hdr xmlns:wpc="http://schemas.microsoft.com/office/word/2010/wordprocessingCanvas" xmlns:cx="http://schemas.microsoft.com/office/drawing/2014/chartex" xmlns:cx1="http://schemas.microsoft.com/office/drawing/2015/9/8/chartex" xmlns:cx2="http://schemas.microsoft.com/office/drawing/2015/10/21/chartex" xmlns:cx3="http://schemas.microsoft.com/office/drawing/2016/5/9/chartex" xmlns:cx4="http://schemas.microsoft.com/office/drawing/2016/5/10/chartex" xmlns:cx5="http://schemas.microsoft.com/office/drawing/2016/5/11/chartex" xmlns:cx6="http://schemas.microsoft.com/office/drawing/2016/5/12/chartex" xmlns:cx7="http://schemas.microsoft.com/office/drawing/2016/5/13/chartex" xmlns:cx8="http://schemas.microsoft.com/office/drawing/2016/5/14/chartex" xmlns:mc="http://schemas.openxmlformats.org/markup-compatibility/2006" xmlns:aink="http://schemas.microsoft.com/office/drawing/2016/ink" xmlns:am3d="http://schemas.microsoft.com/office/drawing/2017/model3d" xmlns:o="urn:schemas-microsoft-com:office:office" xmlns:r="http://schemas.openxmlformats.org/officeDocument/2006/relationships" xmlns:m="http://schemas.openxmlformats.org/officeDocument/2006/math" xmlns:v="urn:schemas-microsoft-com:vml" xmlns:wp14="http://schemas.microsoft.com/office/word/2010/wordprocessingDrawing" xmlns:wp="http://schemas.openxmlformats.org/drawingml/2006/wordprocessingDrawing" xmlns:w10="urn:schemas-microsoft-com:office:word" xmlns:w="http://schemas.openxmlformats.org/wordprocessingml/2006/main" xmlns:w14="http://schemas.microsoft.com/office/word/2010/wordml" xmlns:w15="http://schemas.microsoft.com/office/word/2012/wordml" xmlns:w16cid="http://schemas.microsoft.com/office/word/2016/wordml/cid" xmlns:w16se="http://schemas.microsoft.com/office/word/2015/wordml/symex" xmlns:wpg="http://schemas.microsoft.com/office/word/2010/wordprocessingGroup" xmlns:wpi="http://schemas.microsoft.com/office/word/2010/wordprocessingInk" xmlns:wne="http://schemas.microsoft.com/office/word/2006/wordml" xmlns:wps="http://schemas.microsoft.com/office/word/2010/wordprocessingShape" mc:Ignorable="w14 w15 w16se w16cid wp14">
   <w:tbl>
     <w:tblPr>
@@ -648,19 +561,19 @@
       <w:tblLook w:val="04A0" w:firstRow="1" w:lastRow="0" w:firstColumn="1" w:lastColumn="0" w:noHBand="0" w:noVBand="1"/>
     </w:tblPr>
     <w:tblGrid>
-      <w:gridCol w:w="3402"/>
-      <w:gridCol w:w="1701"/>
-      <w:gridCol w:w="1701"/>
-      <w:gridCol w:w="1276"/>
+      <w:gridCol w:w="3431"/>
+      <w:gridCol w:w="1672"/>
+      <w:gridCol w:w="1305"/>
+      <w:gridCol w:w="1672"/>
       <w:gridCol w:w="1166"/>
     </w:tblGrid>
     <w:tr>
       <w:trPr>
-        <w:trHeight w:val="848"/>
+        <w:trHeight w:val="1266"/>
       </w:trPr>
       <w:tc>
         <w:tcPr>
-          <w:tcW w:w="3402" w:type="dxa"/>
+          <w:tcW w:w="3431" w:type="dxa"/>
           <w:tcBorders>
             <w:top w:val="single" w:sz="4" w:space="0" w:color="D9D9D9" w:themeColor="background1" w:themeShade="D9"/>
             <w:left w:val="single" w:sz="4" w:space="0" w:color="D9D9D9" w:themeColor="background1" w:themeShade="D9"/>
@@ -673,17 +586,20 @@
           <w:pPr>
             <w:pStyle w:val="berschrift1"/>
             <w:jc w:val="center"/>
+            <w:outlineLvl w:val="0"/>
             <w:rPr>
-              <w:color w:val="00B050"/>
+              <w:b/>
+              <w:bCs/>
+              <w:sz w:val="40"/>
+              <w:szCs w:val="40"/>
             </w:rPr>
           </w:pPr>
-          <w:bookmarkStart w:id="0" w:name="_GoBack"/>
           <w:proofErr w:type="spellStart"/>
           <w:r>
             <w:rPr>
-              <w:color w:val="00B050"/>
-              <w:sz w:val="40"/>
-              <w:szCs w:val="40"/>
+              <w:bCs/>
+              <w:sz w:val="48"/>
+              <w:szCs w:val="48"/>
             </w:rPr>
             <w:t>Chilco</w:t>
           </w:r>
@@ -697,8 +613,7 @@
               <w:tab w:val="right" w:pos="9214"/>
             </w:tabs>
             <w:rPr>
-              <w:rFonts w:ascii="Arial" w:hAnsi="Arial" w:cs="Arial"/>
-              <w:sz w:val="20"/>
+              <w:rFonts w:cs="Arial"/>
               <w:szCs w:val="20"/>
             </w:rPr>
           </w:pPr>
@@ -706,7 +621,7 @@
       </w:tc>
       <w:tc>
         <w:tcPr>
-          <w:tcW w:w="3402" w:type="dxa"/>
+          <w:tcW w:w="2977" w:type="dxa"/>
           <w:gridSpan w:val="2"/>
           <w:tcBorders>
             <w:top w:val="single" w:sz="4" w:space="0" w:color="D9D9D9" w:themeColor="background1" w:themeShade="D9"/>
@@ -722,22 +637,20 @@
             <w:jc w:val="center"/>
             <w:outlineLvl w:val="0"/>
             <w:rPr>
-              <w:color w:val="00B050"/>
+              <w:rFonts w:ascii="Cambria" w:hAnsi="Cambria"/>
+              <w:b/>
+              <w:bCs/>
             </w:rPr>
           </w:pPr>
           <w:r>
             <w:rPr>
-              <w:color w:val="00B050"/>
+              <w:rFonts w:ascii="Cambria" w:hAnsi="Cambria"/>
+              <w:bCs/>
             </w:rPr>
-            <w:t>Personal</w:t>
-          </w:r>
-          <w:r>
-            <w:rPr>
-              <w:color w:val="00B050"/>
-            </w:rPr>
-            <w:t>management</w:t>
+            <w:t>Risikomanagement</w:t>
           </w:r>
         </w:p>
+        <w:p/>
         <w:p>
           <w:pPr>
             <w:pStyle w:val="Kopfzeile"/>
@@ -747,7 +660,6 @@
             </w:tabs>
             <w:jc w:val="center"/>
             <w:rPr>
-              <w:sz w:val="20"/>
               <w:szCs w:val="20"/>
             </w:rPr>
           </w:pPr>
@@ -755,7 +667,7 @@
       </w:tc>
       <w:tc>
         <w:tcPr>
-          <w:tcW w:w="2442" w:type="dxa"/>
+          <w:tcW w:w="2838" w:type="dxa"/>
           <w:gridSpan w:val="2"/>
           <w:tcBorders>
             <w:top w:val="single" w:sz="4" w:space="0" w:color="D9D9D9" w:themeColor="background1" w:themeShade="D9"/>
@@ -772,6 +684,7 @@
               <w:tab w:val="clear" w:pos="9072"/>
               <w:tab w:val="right" w:pos="9214"/>
             </w:tabs>
+            <w:jc w:val="center"/>
             <w:rPr>
               <w:sz w:val="2"/>
               <w:szCs w:val="2"/>
@@ -782,9 +695,9 @@
               <w:noProof/>
             </w:rPr>
             <w:drawing>
-              <wp:inline distT="0" distB="0" distL="0" distR="0" wp14:anchorId="3B56A2F3" wp14:editId="05B61521">
-                <wp:extent cx="1413510" cy="497840"/>
-                <wp:effectExtent l="0" t="0" r="0" b="0"/>
+              <wp:inline distT="0" distB="0" distL="0" distR="0" wp14:anchorId="2FF20A72" wp14:editId="738783EA">
+                <wp:extent cx="1667146" cy="587170"/>
+                <wp:effectExtent l="0" t="0" r="0" b="3810"/>
                 <wp:docPr id="6" name="Grafik 6"/>
                 <wp:cNvGraphicFramePr>
                   <a:graphicFrameLocks xmlns:a="http://schemas.openxmlformats.org/drawingml/2006/main" noChangeAspect="1"/>
@@ -814,7 +727,7 @@
                       <pic:spPr bwMode="auto">
                         <a:xfrm>
                           <a:off x="0" y="0"/>
-                          <a:ext cx="1413510" cy="497840"/>
+                          <a:ext cx="1735149" cy="611121"/>
                         </a:xfrm>
                         <a:prstGeom prst="rect">
                           <a:avLst/>
@@ -846,339 +759,7 @@
       </w:tblPrEx>
       <w:tc>
         <w:tcPr>
-          <w:tcW w:w="3402" w:type="dxa"/>
-          <w:tcBorders>
-            <w:top w:val="single" w:sz="4" w:space="0" w:color="D9D9D9" w:themeColor="background1" w:themeShade="D9"/>
-            <w:left w:val="single" w:sz="4" w:space="0" w:color="D9D9D9" w:themeColor="background1" w:themeShade="D9"/>
-            <w:bottom w:val="nil"/>
-            <w:right w:val="single" w:sz="4" w:space="0" w:color="D9D9D9" w:themeColor="background1" w:themeShade="D9"/>
-          </w:tcBorders>
-        </w:tcPr>
-        <w:p>
-          <w:pPr>
-            <w:pStyle w:val="Kopfzeile"/>
-            <w:rPr>
-              <w:rFonts w:ascii="Arial" w:hAnsi="Arial" w:cs="Arial"/>
-              <w:sz w:val="20"/>
-              <w:szCs w:val="20"/>
-            </w:rPr>
-          </w:pPr>
-        </w:p>
-      </w:tc>
-      <w:tc>
-        <w:tcPr>
-          <w:tcW w:w="1701" w:type="dxa"/>
-          <w:tcBorders>
-            <w:top w:val="single" w:sz="4" w:space="0" w:color="D9D9D9" w:themeColor="background1" w:themeShade="D9"/>
-            <w:left w:val="single" w:sz="4" w:space="0" w:color="D9D9D9" w:themeColor="background1" w:themeShade="D9"/>
-            <w:bottom w:val="nil"/>
-            <w:right w:val="nil"/>
-          </w:tcBorders>
-        </w:tcPr>
-        <w:p>
-          <w:pPr>
-            <w:pStyle w:val="Kopfzeile"/>
-            <w:rPr>
-              <w:rFonts w:ascii="Arial" w:hAnsi="Arial" w:cs="Arial"/>
-              <w:sz w:val="20"/>
-              <w:szCs w:val="20"/>
-            </w:rPr>
-          </w:pPr>
-        </w:p>
-      </w:tc>
-      <w:tc>
-        <w:tcPr>
-          <w:tcW w:w="1701" w:type="dxa"/>
-          <w:tcBorders>
-            <w:top w:val="single" w:sz="4" w:space="0" w:color="D9D9D9" w:themeColor="background1" w:themeShade="D9"/>
-            <w:left w:val="nil"/>
-            <w:bottom w:val="nil"/>
-            <w:right w:val="single" w:sz="4" w:space="0" w:color="D9D9D9" w:themeColor="background1" w:themeShade="D9"/>
-          </w:tcBorders>
-        </w:tcPr>
-        <w:p>
-          <w:pPr>
-            <w:pStyle w:val="Kopfzeile"/>
-            <w:rPr>
-              <w:rFonts w:ascii="Arial" w:hAnsi="Arial" w:cs="Arial"/>
-              <w:sz w:val="20"/>
-              <w:szCs w:val="20"/>
-            </w:rPr>
-          </w:pPr>
-        </w:p>
-      </w:tc>
-      <w:tc>
-        <w:tcPr>
-          <w:tcW w:w="1276" w:type="dxa"/>
-          <w:tcBorders>
-            <w:top w:val="single" w:sz="4" w:space="0" w:color="D9D9D9" w:themeColor="background1" w:themeShade="D9"/>
-            <w:left w:val="single" w:sz="4" w:space="0" w:color="D9D9D9" w:themeColor="background1" w:themeShade="D9"/>
-            <w:bottom w:val="nil"/>
-            <w:right w:val="nil"/>
-          </w:tcBorders>
-        </w:tcPr>
-        <w:p>
-          <w:pPr>
-            <w:pStyle w:val="Kopfzeile"/>
-            <w:rPr>
-              <w:rFonts w:ascii="Arial" w:hAnsi="Arial" w:cs="Arial"/>
-              <w:sz w:val="20"/>
-              <w:szCs w:val="20"/>
-            </w:rPr>
-          </w:pPr>
-        </w:p>
-      </w:tc>
-      <w:tc>
-        <w:tcPr>
-          <w:tcW w:w="1166" w:type="dxa"/>
-          <w:tcBorders>
-            <w:top w:val="single" w:sz="4" w:space="0" w:color="D9D9D9" w:themeColor="background1" w:themeShade="D9"/>
-            <w:left w:val="nil"/>
-            <w:bottom w:val="nil"/>
-            <w:right w:val="single" w:sz="4" w:space="0" w:color="D9D9D9" w:themeColor="background1" w:themeShade="D9"/>
-          </w:tcBorders>
-        </w:tcPr>
-        <w:p>
-          <w:pPr>
-            <w:pStyle w:val="Kopfzeile"/>
-            <w:rPr>
-              <w:rFonts w:ascii="Arial" w:hAnsi="Arial" w:cs="Arial"/>
-              <w:sz w:val="20"/>
-              <w:szCs w:val="20"/>
-            </w:rPr>
-          </w:pPr>
-        </w:p>
-      </w:tc>
-    </w:tr>
-    <w:tr>
-      <w:tblPrEx>
-        <w:tblBorders>
-          <w:top w:val="single" w:sz="4" w:space="0" w:color="auto"/>
-          <w:left w:val="single" w:sz="4" w:space="0" w:color="auto"/>
-          <w:bottom w:val="single" w:sz="4" w:space="0" w:color="auto"/>
-          <w:right w:val="single" w:sz="4" w:space="0" w:color="auto"/>
-          <w:insideH w:val="single" w:sz="4" w:space="0" w:color="auto"/>
-          <w:insideV w:val="single" w:sz="4" w:space="0" w:color="auto"/>
-        </w:tblBorders>
-      </w:tblPrEx>
-      <w:tc>
-        <w:tcPr>
-          <w:tcW w:w="3402" w:type="dxa"/>
-          <w:tcBorders>
-            <w:top w:val="nil"/>
-            <w:left w:val="single" w:sz="4" w:space="0" w:color="D9D9D9" w:themeColor="background1" w:themeShade="D9"/>
-            <w:bottom w:val="single" w:sz="4" w:space="0" w:color="D9D9D9" w:themeColor="background1" w:themeShade="D9"/>
-            <w:right w:val="single" w:sz="4" w:space="0" w:color="D9D9D9" w:themeColor="background1" w:themeShade="D9"/>
-          </w:tcBorders>
-        </w:tcPr>
-        <w:p>
-          <w:pPr>
-            <w:pStyle w:val="Kopfzeile"/>
-            <w:rPr>
-              <w:rFonts w:ascii="Arial" w:hAnsi="Arial" w:cs="Arial"/>
-              <w:sz w:val="15"/>
-              <w:szCs w:val="15"/>
-            </w:rPr>
-          </w:pPr>
-          <w:r>
-            <w:rPr>
-              <w:rFonts w:ascii="Arial" w:hAnsi="Arial" w:cs="Arial"/>
-              <w:sz w:val="15"/>
-              <w:szCs w:val="15"/>
-            </w:rPr>
-            <w:t>Name:</w:t>
-          </w:r>
-          <w:r>
-            <w:rPr>
-              <w:rFonts w:ascii="Arial" w:hAnsi="Arial" w:cs="Arial"/>
-              <w:sz w:val="15"/>
-              <w:szCs w:val="15"/>
-            </w:rPr>
-            <w:t xml:space="preserve"> Witteborn, </w:t>
-          </w:r>
-          <w:proofErr w:type="spellStart"/>
-          <w:r>
-            <w:rPr>
-              <w:rFonts w:ascii="Arial" w:hAnsi="Arial" w:cs="Arial"/>
-              <w:sz w:val="15"/>
-              <w:szCs w:val="15"/>
-            </w:rPr>
-            <w:t>Blauhut</w:t>
-          </w:r>
-          <w:proofErr w:type="spellEnd"/>
-          <w:r>
-            <w:rPr>
-              <w:rFonts w:ascii="Arial" w:hAnsi="Arial" w:cs="Arial"/>
-              <w:sz w:val="15"/>
-              <w:szCs w:val="15"/>
-            </w:rPr>
-            <w:t xml:space="preserve">, Abs, </w:t>
-          </w:r>
-          <w:r>
-            <w:rPr>
-              <w:rFonts w:ascii="Arial" w:hAnsi="Arial" w:cs="Arial"/>
-              <w:sz w:val="15"/>
-              <w:szCs w:val="15"/>
-            </w:rPr>
-            <w:t>Keßler</w:t>
-          </w:r>
-        </w:p>
-      </w:tc>
-      <w:tc>
-        <w:tcPr>
-          <w:tcW w:w="1701" w:type="dxa"/>
-          <w:tcBorders>
-            <w:top w:val="nil"/>
-            <w:left w:val="single" w:sz="4" w:space="0" w:color="D9D9D9" w:themeColor="background1" w:themeShade="D9"/>
-            <w:bottom w:val="single" w:sz="4" w:space="0" w:color="D9D9D9" w:themeColor="background1" w:themeShade="D9"/>
-            <w:right w:val="single" w:sz="4" w:space="0" w:color="D9D9D9" w:themeColor="background1" w:themeShade="D9"/>
-          </w:tcBorders>
-        </w:tcPr>
-        <w:p>
-          <w:pPr>
-            <w:pStyle w:val="Kopfzeile"/>
-            <w:rPr>
-              <w:rFonts w:ascii="Arial" w:hAnsi="Arial" w:cs="Arial"/>
-              <w:sz w:val="15"/>
-              <w:szCs w:val="15"/>
-            </w:rPr>
-          </w:pPr>
-          <w:r>
-            <w:rPr>
-              <w:rFonts w:ascii="Arial" w:hAnsi="Arial" w:cs="Arial"/>
-              <w:sz w:val="15"/>
-              <w:szCs w:val="15"/>
-            </w:rPr>
-            <w:t>Datum:</w:t>
-          </w:r>
-        </w:p>
-      </w:tc>
-      <w:tc>
-        <w:tcPr>
-          <w:tcW w:w="1701" w:type="dxa"/>
-          <w:tcBorders>
-            <w:top w:val="nil"/>
-            <w:left w:val="single" w:sz="4" w:space="0" w:color="D9D9D9" w:themeColor="background1" w:themeShade="D9"/>
-            <w:bottom w:val="single" w:sz="4" w:space="0" w:color="D9D9D9" w:themeColor="background1" w:themeShade="D9"/>
-            <w:right w:val="single" w:sz="4" w:space="0" w:color="D9D9D9" w:themeColor="background1" w:themeShade="D9"/>
-          </w:tcBorders>
-        </w:tcPr>
-        <w:p>
-          <w:pPr>
-            <w:pStyle w:val="Kopfzeile"/>
-            <w:rPr>
-              <w:rFonts w:ascii="Arial" w:hAnsi="Arial" w:cs="Arial"/>
-              <w:sz w:val="15"/>
-              <w:szCs w:val="15"/>
-            </w:rPr>
-          </w:pPr>
-          <w:r>
-            <w:rPr>
-              <w:rFonts w:ascii="Arial" w:hAnsi="Arial" w:cs="Arial"/>
-              <w:sz w:val="15"/>
-              <w:szCs w:val="15"/>
-            </w:rPr>
-            <w:t>Kurs</w:t>
-          </w:r>
-          <w:r>
-            <w:rPr>
-              <w:rFonts w:ascii="Arial" w:hAnsi="Arial" w:cs="Arial"/>
-              <w:sz w:val="15"/>
-              <w:szCs w:val="15"/>
-            </w:rPr>
-            <w:t xml:space="preserve"> </w:t>
-          </w:r>
-        </w:p>
-      </w:tc>
-      <w:tc>
-        <w:tcPr>
-          <w:tcW w:w="1276" w:type="dxa"/>
-          <w:tcBorders>
-            <w:top w:val="nil"/>
-            <w:left w:val="single" w:sz="4" w:space="0" w:color="D9D9D9" w:themeColor="background1" w:themeShade="D9"/>
-            <w:bottom w:val="single" w:sz="4" w:space="0" w:color="D9D9D9" w:themeColor="background1" w:themeShade="D9"/>
-            <w:right w:val="single" w:sz="4" w:space="0" w:color="D9D9D9" w:themeColor="background1" w:themeShade="D9"/>
-          </w:tcBorders>
-        </w:tcPr>
-        <w:p>
-          <w:pPr>
-            <w:pStyle w:val="Kopfzeile"/>
-            <w:rPr>
-              <w:rFonts w:ascii="Arial" w:hAnsi="Arial" w:cs="Arial"/>
-              <w:sz w:val="15"/>
-              <w:szCs w:val="15"/>
-            </w:rPr>
-          </w:pPr>
-          <w:r>
-            <w:rPr>
-              <w:rFonts w:ascii="Arial" w:hAnsi="Arial" w:cs="Arial"/>
-              <w:sz w:val="15"/>
-              <w:szCs w:val="15"/>
-            </w:rPr>
-            <w:t>Blatt Nr.:</w:t>
-          </w:r>
-          <w:r>
-            <w:rPr>
-              <w:rFonts w:ascii="Arial" w:hAnsi="Arial" w:cs="Arial"/>
-              <w:sz w:val="15"/>
-              <w:szCs w:val="15"/>
-            </w:rPr>
-            <w:t xml:space="preserve"> 0/</w:t>
-          </w:r>
-          <w:r>
-            <w:rPr>
-              <w:rFonts w:ascii="Arial" w:hAnsi="Arial" w:cs="Arial"/>
-              <w:sz w:val="15"/>
-              <w:szCs w:val="15"/>
-            </w:rPr>
-            <w:t>0</w:t>
-          </w:r>
-        </w:p>
-      </w:tc>
-      <w:tc>
-        <w:tcPr>
-          <w:tcW w:w="1166" w:type="dxa"/>
-          <w:tcBorders>
-            <w:top w:val="nil"/>
-            <w:left w:val="single" w:sz="4" w:space="0" w:color="D9D9D9" w:themeColor="background1" w:themeShade="D9"/>
-            <w:bottom w:val="single" w:sz="4" w:space="0" w:color="D9D9D9" w:themeColor="background1" w:themeShade="D9"/>
-            <w:right w:val="single" w:sz="4" w:space="0" w:color="D9D9D9" w:themeColor="background1" w:themeShade="D9"/>
-          </w:tcBorders>
-        </w:tcPr>
-        <w:p>
-          <w:pPr>
-            <w:pStyle w:val="Kopfzeile"/>
-            <w:rPr>
-              <w:rFonts w:ascii="Arial" w:hAnsi="Arial" w:cs="Arial"/>
-              <w:sz w:val="15"/>
-              <w:szCs w:val="15"/>
-            </w:rPr>
-          </w:pPr>
-          <w:r>
-            <w:rPr>
-              <w:rFonts w:ascii="Arial" w:hAnsi="Arial" w:cs="Arial"/>
-              <w:sz w:val="15"/>
-              <w:szCs w:val="15"/>
-            </w:rPr>
-            <w:t>Lfd. Nr.:</w:t>
-          </w:r>
-        </w:p>
-      </w:tc>
-    </w:tr>
-    <w:tr>
-      <w:tblPrEx>
-        <w:tblBorders>
-          <w:top w:val="single" w:sz="4" w:space="0" w:color="auto"/>
-          <w:left w:val="single" w:sz="4" w:space="0" w:color="auto"/>
-          <w:bottom w:val="single" w:sz="4" w:space="0" w:color="auto"/>
-          <w:right w:val="single" w:sz="4" w:space="0" w:color="auto"/>
-          <w:insideH w:val="single" w:sz="4" w:space="0" w:color="auto"/>
-          <w:insideV w:val="single" w:sz="4" w:space="0" w:color="auto"/>
-        </w:tblBorders>
-      </w:tblPrEx>
-      <w:tc>
-        <w:tcPr>
-          <w:tcW w:w="3402" w:type="dxa"/>
+          <w:tcW w:w="3431" w:type="dxa"/>
           <w:tcBorders>
             <w:top w:val="single" w:sz="4" w:space="0" w:color="D9D9D9" w:themeColor="background1" w:themeShade="D9"/>
             <w:left w:val="nil"/>
@@ -1190,7 +771,7 @@
           <w:pPr>
             <w:pStyle w:val="Kopfzeile"/>
             <w:rPr>
-              <w:rFonts w:ascii="Arial" w:hAnsi="Arial" w:cs="Arial"/>
+              <w:rFonts w:cs="Arial"/>
               <w:sz w:val="16"/>
               <w:szCs w:val="16"/>
             </w:rPr>
@@ -1199,7 +780,7 @@
       </w:tc>
       <w:tc>
         <w:tcPr>
-          <w:tcW w:w="1701" w:type="dxa"/>
+          <w:tcW w:w="1672" w:type="dxa"/>
           <w:tcBorders>
             <w:top w:val="single" w:sz="4" w:space="0" w:color="D9D9D9" w:themeColor="background1" w:themeShade="D9"/>
             <w:left w:val="nil"/>
@@ -1211,14 +792,14 @@
           <w:pPr>
             <w:pStyle w:val="Kopfzeile"/>
             <w:rPr>
-              <w:rFonts w:ascii="Arial" w:hAnsi="Arial" w:cs="Arial"/>
+              <w:rFonts w:cs="Arial"/>
               <w:sz w:val="16"/>
               <w:szCs w:val="16"/>
             </w:rPr>
           </w:pPr>
           <w:r>
             <w:rPr>
-              <w:rFonts w:ascii="Arial" w:hAnsi="Arial" w:cs="Arial"/>
+              <w:rFonts w:cs="Arial"/>
               <w:sz w:val="16"/>
               <w:szCs w:val="16"/>
             </w:rPr>
@@ -1226,7 +807,7 @@
           </w:r>
           <w:r>
             <w:rPr>
-              <w:rFonts w:ascii="Arial" w:hAnsi="Arial" w:cs="Arial"/>
+              <w:rFonts w:cs="Arial"/>
               <w:sz w:val="16"/>
               <w:szCs w:val="16"/>
             </w:rPr>
@@ -1236,7 +817,7 @@
       </w:tc>
       <w:tc>
         <w:tcPr>
-          <w:tcW w:w="1701" w:type="dxa"/>
+          <w:tcW w:w="1305" w:type="dxa"/>
           <w:tcBorders>
             <w:top w:val="single" w:sz="4" w:space="0" w:color="D9D9D9" w:themeColor="background1" w:themeShade="D9"/>
             <w:left w:val="nil"/>
@@ -1248,7 +829,7 @@
           <w:pPr>
             <w:pStyle w:val="Kopfzeile"/>
             <w:rPr>
-              <w:rFonts w:ascii="Arial" w:hAnsi="Arial" w:cs="Arial"/>
+              <w:rFonts w:cs="Arial"/>
               <w:sz w:val="16"/>
               <w:szCs w:val="16"/>
             </w:rPr>
@@ -1257,7 +838,7 @@
       </w:tc>
       <w:tc>
         <w:tcPr>
-          <w:tcW w:w="1276" w:type="dxa"/>
+          <w:tcW w:w="1672" w:type="dxa"/>
           <w:tcBorders>
             <w:top w:val="single" w:sz="4" w:space="0" w:color="D9D9D9" w:themeColor="background1" w:themeShade="D9"/>
             <w:left w:val="nil"/>
@@ -1269,7 +850,7 @@
           <w:pPr>
             <w:pStyle w:val="Kopfzeile"/>
             <w:rPr>
-              <w:rFonts w:ascii="Arial" w:hAnsi="Arial" w:cs="Arial"/>
+              <w:rFonts w:cs="Arial"/>
               <w:sz w:val="16"/>
               <w:szCs w:val="16"/>
             </w:rPr>
@@ -1290,7 +871,7 @@
           <w:pPr>
             <w:pStyle w:val="Kopfzeile"/>
             <w:rPr>
-              <w:rFonts w:ascii="Arial" w:hAnsi="Arial" w:cs="Arial"/>
+              <w:rFonts w:cs="Arial"/>
               <w:sz w:val="16"/>
               <w:szCs w:val="16"/>
             </w:rPr>
@@ -1298,7 +879,6 @@
         </w:p>
       </w:tc>
     </w:tr>
-    <w:bookmarkEnd w:id="0"/>
   </w:tbl>
   <w:p>
     <w:pPr>
@@ -1308,16 +888,6 @@
         <w:sz w:val="16"/>
         <w:szCs w:val="16"/>
       </w:rPr>
-    </w:pPr>
-  </w:p>
-</w:hdr>
-</file>
-
-<file path=word/header3.xml><?xml version="1.0" encoding="utf-8"?>
-<w:hdr xmlns:wpc="http://schemas.microsoft.com/office/word/2010/wordprocessingCanvas" xmlns:cx="http://schemas.microsoft.com/office/drawing/2014/chartex" xmlns:cx1="http://schemas.microsoft.com/office/drawing/2015/9/8/chartex" xmlns:cx2="http://schemas.microsoft.com/office/drawing/2015/10/21/chartex" xmlns:cx3="http://schemas.microsoft.com/office/drawing/2016/5/9/chartex" xmlns:cx4="http://schemas.microsoft.com/office/drawing/2016/5/10/chartex" xmlns:cx5="http://schemas.microsoft.com/office/drawing/2016/5/11/chartex" xmlns:cx6="http://schemas.microsoft.com/office/drawing/2016/5/12/chartex" xmlns:cx7="http://schemas.microsoft.com/office/drawing/2016/5/13/chartex" xmlns:cx8="http://schemas.microsoft.com/office/drawing/2016/5/14/chartex" xmlns:mc="http://schemas.openxmlformats.org/markup-compatibility/2006" xmlns:aink="http://schemas.microsoft.com/office/drawing/2016/ink" xmlns:am3d="http://schemas.microsoft.com/office/drawing/2017/model3d" xmlns:o="urn:schemas-microsoft-com:office:office" xmlns:r="http://schemas.openxmlformats.org/officeDocument/2006/relationships" xmlns:m="http://schemas.openxmlformats.org/officeDocument/2006/math" xmlns:v="urn:schemas-microsoft-com:vml" xmlns:wp14="http://schemas.microsoft.com/office/word/2010/wordprocessingDrawing" xmlns:wp="http://schemas.openxmlformats.org/drawingml/2006/wordprocessingDrawing" xmlns:w10="urn:schemas-microsoft-com:office:word" xmlns:w="http://schemas.openxmlformats.org/wordprocessingml/2006/main" xmlns:w14="http://schemas.microsoft.com/office/word/2010/wordml" xmlns:w15="http://schemas.microsoft.com/office/word/2012/wordml" xmlns:w16cid="http://schemas.microsoft.com/office/word/2016/wordml/cid" xmlns:w16se="http://schemas.microsoft.com/office/word/2015/wordml/symex" xmlns:wpg="http://schemas.microsoft.com/office/word/2010/wordprocessingGroup" xmlns:wpi="http://schemas.microsoft.com/office/word/2010/wordprocessingInk" xmlns:wne="http://schemas.microsoft.com/office/word/2006/wordml" xmlns:wps="http://schemas.microsoft.com/office/word/2010/wordprocessingShape" mc:Ignorable="w14 w15 w16se w16cid wp14">
-  <w:p>
-    <w:pPr>
-      <w:pStyle w:val="Kopfzeile"/>
     </w:pPr>
   </w:p>
 </w:hdr>
@@ -3020,7 +2590,7 @@
     <w:link w:val="berschrift1Zchn"/>
     <w:uiPriority w:val="9"/>
     <w:qFormat/>
-    <w:rsid w:val="00966258"/>
+    <w:rsid w:val="00034708"/>
     <w:pPr>
       <w:keepNext/>
       <w:keepLines/>
@@ -3029,7 +2599,7 @@
     </w:pPr>
     <w:rPr>
       <w:rFonts w:asciiTheme="majorHAnsi" w:eastAsiaTheme="majorEastAsia" w:hAnsiTheme="majorHAnsi" w:cstheme="majorBidi"/>
-      <w:color w:val="365F91" w:themeColor="accent1" w:themeShade="BF"/>
+      <w:color w:val="00B050"/>
       <w:sz w:val="32"/>
       <w:szCs w:val="32"/>
     </w:rPr>
@@ -3042,7 +2612,7 @@
     <w:uiPriority w:val="9"/>
     <w:unhideWhenUsed/>
     <w:qFormat/>
-    <w:rsid w:val="00966258"/>
+    <w:rsid w:val="00034708"/>
     <w:pPr>
       <w:keepNext/>
       <w:keepLines/>
@@ -3051,7 +2621,7 @@
     </w:pPr>
     <w:rPr>
       <w:rFonts w:asciiTheme="majorHAnsi" w:eastAsiaTheme="majorEastAsia" w:hAnsiTheme="majorHAnsi" w:cstheme="majorBidi"/>
-      <w:color w:val="365F91" w:themeColor="accent1" w:themeShade="BF"/>
+      <w:color w:val="00B050"/>
       <w:sz w:val="26"/>
       <w:szCs w:val="26"/>
     </w:rPr>
@@ -3241,10 +2811,10 @@
     <w:basedOn w:val="Absatz-Standardschriftart"/>
     <w:link w:val="berschrift2"/>
     <w:uiPriority w:val="9"/>
-    <w:rsid w:val="00966258"/>
+    <w:rsid w:val="00034708"/>
     <w:rPr>
       <w:rFonts w:asciiTheme="majorHAnsi" w:eastAsiaTheme="majorEastAsia" w:hAnsiTheme="majorHAnsi" w:cstheme="majorBidi"/>
-      <w:color w:val="365F91" w:themeColor="accent1" w:themeShade="BF"/>
+      <w:color w:val="00B050"/>
       <w:sz w:val="26"/>
       <w:szCs w:val="26"/>
     </w:rPr>
@@ -3254,10 +2824,10 @@
     <w:basedOn w:val="Absatz-Standardschriftart"/>
     <w:link w:val="berschrift1"/>
     <w:uiPriority w:val="9"/>
-    <w:rsid w:val="00966258"/>
+    <w:rsid w:val="00034708"/>
     <w:rPr>
       <w:rFonts w:asciiTheme="majorHAnsi" w:eastAsiaTheme="majorEastAsia" w:hAnsiTheme="majorHAnsi" w:cstheme="majorBidi"/>
-      <w:color w:val="365F91" w:themeColor="accent1" w:themeShade="BF"/>
+      <w:color w:val="00B050"/>
       <w:sz w:val="32"/>
       <w:szCs w:val="32"/>
     </w:rPr>
@@ -3778,15 +3348,7 @@
 <ds:datastoreItem xmlns:ds="http://schemas.openxmlformats.org/officeDocument/2006/customXml" ds:itemID="{1667CB8B-5E1A-4685-A097-994FFA505C44}">
   <ds:schemaRefs>
     <ds:schemaRef ds:uri="http://schemas.microsoft.com/office/2006/metadata/properties"/>
-    <ds:schemaRef ds:uri="a0ace578-7782-4a7c-a19a-15bc21d20961"/>
-    <ds:schemaRef ds:uri="http://purl.org/dc/terms/"/>
-    <ds:schemaRef ds:uri="http://purl.org/dc/elements/1.1/"/>
-    <ds:schemaRef ds:uri="http://schemas.microsoft.com/office/2006/documentManagement/types"/>
     <ds:schemaRef ds:uri="http://schemas.microsoft.com/office/infopath/2007/PartnerControls"/>
-    <ds:schemaRef ds:uri="http://purl.org/dc/dcmitype/"/>
-    <ds:schemaRef ds:uri="http://schemas.openxmlformats.org/package/2006/metadata/core-properties"/>
-    <ds:schemaRef ds:uri="bf7276a1-1b78-4009-bfc7-e1f7defb6c9d"/>
-    <ds:schemaRef ds:uri="http://www.w3.org/XML/1998/namespace"/>
   </ds:schemaRefs>
 </ds:datastoreItem>
 </file>

</xml_diff>